<commit_message>
Implemented Browser Automate - 70%  + Need to loop every question Added Test Cases for Checking - 90%  + Need to add more exception
</commit_message>
<xml_diff>
--- a/content/scan-linebyline.docx
+++ b/content/scan-linebyline.docx
@@ -4,213 +4,1414 @@
   <w:body>
     <w:p>
       <w:pPr>
-        <w:rPr>
-          <w:rFonts w:ascii="Times New Roman" w:hAnsi="Times New Roman" w:cs="Times New Roman"/>
-        </w:rPr>
-      </w:pPr>
-      <w:r>
-        <w:rPr>
-          <w:rFonts w:ascii="Times New Roman" w:hAnsi="Times New Roman" w:cs="Times New Roman"/>
-        </w:rPr>
-        <w:t>Title 1: This is a title – Variation 1: Question with auto-indent</w:t>
+        <w:snapToGrid w:val="0"/>
+        <w:spacing w:line="276" w:lineRule="auto"/>
+        <w:jc w:val="both"/>
+        <w:rPr>
+          <w:rFonts w:ascii="Times New Roman" w:hAnsi="Times New Roman" w:cs="Times New Roman"/>
+          <w:sz w:val="24"/>
+          <w:szCs w:val="24"/>
+        </w:rPr>
+      </w:pPr>
+      <w:r>
+        <w:rPr>
+          <w:rFonts w:ascii="Times New Roman" w:hAnsi="Times New Roman" w:cs="Times New Roman"/>
+          <w:b/>
+          <w:iCs/>
+          <w:sz w:val="24"/>
+          <w:szCs w:val="24"/>
+        </w:rPr>
+        <w:t>Câu 1:</w:t>
+      </w:r>
+      <w:r>
+        <w:rPr>
+          <w:rFonts w:ascii="Times New Roman" w:hAnsi="Times New Roman" w:cs="Times New Roman"/>
+          <w:sz w:val="24"/>
+          <w:szCs w:val="24"/>
+        </w:rPr>
+        <w:t xml:space="preserve"> Châu Á tiếp giáp với những châu lục nào dưới đây ?</w:t>
       </w:r>
     </w:p>
     <w:p>
       <w:pPr>
-        <w:pStyle w:val="ListParagraph"/>
-        <w:numPr>
-          <w:ilvl w:val="0"/>
-          <w:numId w:val="2"/>
-        </w:numPr>
-        <w:rPr>
-          <w:rFonts w:ascii="Times New Roman" w:hAnsi="Times New Roman" w:cs="Times New Roman"/>
-        </w:rPr>
-      </w:pPr>
-      <w:r>
-        <w:rPr>
-          <w:rFonts w:ascii="Times New Roman" w:hAnsi="Times New Roman" w:cs="Times New Roman"/>
-        </w:rPr>
-        <w:t>Answer 1.1</w:t>
+        <w:snapToGrid w:val="0"/>
+        <w:spacing w:line="276" w:lineRule="auto"/>
+        <w:jc w:val="both"/>
+        <w:rPr>
+          <w:rFonts w:ascii="Times New Roman" w:hAnsi="Times New Roman" w:cs="Times New Roman"/>
+          <w:sz w:val="24"/>
+          <w:szCs w:val="24"/>
+        </w:rPr>
+      </w:pPr>
+      <w:r>
+        <w:rPr>
+          <w:rFonts w:ascii="Times New Roman" w:hAnsi="Times New Roman" w:cs="Times New Roman"/>
+          <w:sz w:val="24"/>
+          <w:szCs w:val="24"/>
+        </w:rPr>
+        <w:t xml:space="preserve">A. Châu Phi, Châu Đại Dương.                  </w:t>
+      </w:r>
+      <w:r>
+        <w:rPr>
+          <w:rFonts w:ascii="Times New Roman" w:hAnsi="Times New Roman" w:cs="Times New Roman"/>
+          <w:sz w:val="24"/>
+          <w:szCs w:val="24"/>
+        </w:rPr>
+        <w:tab/>
+        <w:t>B.  Châu Mĩ, Châu Âu.</w:t>
       </w:r>
     </w:p>
     <w:p>
       <w:pPr>
-        <w:pStyle w:val="ListParagraph"/>
-        <w:numPr>
-          <w:ilvl w:val="0"/>
-          <w:numId w:val="2"/>
-        </w:numPr>
-        <w:rPr>
-          <w:rFonts w:ascii="Times New Roman" w:hAnsi="Times New Roman" w:cs="Times New Roman"/>
-        </w:rPr>
-      </w:pPr>
-      <w:r>
-        <w:rPr>
-          <w:rFonts w:ascii="Times New Roman" w:hAnsi="Times New Roman" w:cs="Times New Roman"/>
-        </w:rPr>
-        <w:t>Answer 1.2</w:t>
+        <w:snapToGrid w:val="0"/>
+        <w:spacing w:line="276" w:lineRule="auto"/>
+        <w:jc w:val="both"/>
+        <w:rPr>
+          <w:rFonts w:ascii="Times New Roman" w:hAnsi="Times New Roman" w:cs="Times New Roman"/>
+          <w:sz w:val="24"/>
+          <w:szCs w:val="24"/>
+        </w:rPr>
+      </w:pPr>
+      <w:r>
+        <w:rPr>
+          <w:rFonts w:ascii="Times New Roman" w:hAnsi="Times New Roman" w:cs="Times New Roman"/>
+          <w:color w:val="FF0000"/>
+          <w:sz w:val="24"/>
+          <w:szCs w:val="24"/>
+          <w:highlight w:val="yellow"/>
+        </w:rPr>
+        <w:t>C. Châu Âu, Châu Phi.</w:t>
+      </w:r>
+      <w:r>
+        <w:rPr>
+          <w:rFonts w:ascii="Times New Roman" w:hAnsi="Times New Roman" w:cs="Times New Roman"/>
+          <w:color w:val="FF0000"/>
+          <w:sz w:val="24"/>
+          <w:szCs w:val="24"/>
+        </w:rPr>
+        <w:t>&lt;-</w:t>
+      </w:r>
+      <w:r>
+        <w:rPr>
+          <w:rFonts w:ascii="Times New Roman" w:hAnsi="Times New Roman" w:cs="Times New Roman"/>
+          <w:color w:val="FF0000"/>
+          <w:sz w:val="24"/>
+          <w:szCs w:val="24"/>
+        </w:rPr>
+        <w:t xml:space="preserve">                         </w:t>
+      </w:r>
+      <w:r>
+        <w:rPr>
+          <w:rFonts w:ascii="Times New Roman" w:hAnsi="Times New Roman" w:cs="Times New Roman"/>
+          <w:sz w:val="24"/>
+          <w:szCs w:val="24"/>
+        </w:rPr>
+        <w:tab/>
+        <w:t>D.  Châu Mĩ, Châu Phi.</w:t>
       </w:r>
     </w:p>
     <w:p>
       <w:pPr>
-        <w:pStyle w:val="ListParagraph"/>
-        <w:numPr>
-          <w:ilvl w:val="0"/>
-          <w:numId w:val="2"/>
-        </w:numPr>
-        <w:rPr>
-          <w:rFonts w:ascii="Times New Roman" w:hAnsi="Times New Roman" w:cs="Times New Roman"/>
-        </w:rPr>
-      </w:pPr>
-      <w:r>
-        <w:rPr>
-          <w:rFonts w:ascii="Times New Roman" w:hAnsi="Times New Roman" w:cs="Times New Roman"/>
-        </w:rPr>
-        <w:t>Answer 1.3</w:t>
+        <w:snapToGrid w:val="0"/>
+        <w:spacing w:line="276" w:lineRule="auto"/>
+        <w:jc w:val="both"/>
+        <w:rPr>
+          <w:rFonts w:ascii="Times New Roman" w:hAnsi="Times New Roman" w:cs="Times New Roman"/>
+          <w:sz w:val="24"/>
+          <w:szCs w:val="24"/>
+        </w:rPr>
+      </w:pPr>
+      <w:r>
+        <w:rPr>
+          <w:rFonts w:ascii="Times New Roman" w:hAnsi="Times New Roman" w:cs="Times New Roman"/>
+          <w:b/>
+          <w:iCs/>
+          <w:sz w:val="24"/>
+          <w:szCs w:val="24"/>
+        </w:rPr>
+        <w:t>Câu 2:</w:t>
+      </w:r>
+      <w:r>
+        <w:rPr>
+          <w:rFonts w:ascii="Times New Roman" w:hAnsi="Times New Roman" w:cs="Times New Roman"/>
+          <w:sz w:val="24"/>
+          <w:szCs w:val="24"/>
+        </w:rPr>
+        <w:t xml:space="preserve"> Châu Á </w:t>
+      </w:r>
+      <w:r>
+        <w:rPr>
+          <w:rFonts w:ascii="Times New Roman" w:hAnsi="Times New Roman" w:cs="Times New Roman"/>
+          <w:b/>
+          <w:bCs/>
+          <w:sz w:val="24"/>
+          <w:szCs w:val="24"/>
+        </w:rPr>
+        <w:t xml:space="preserve">không </w:t>
+      </w:r>
+      <w:r>
+        <w:rPr>
+          <w:rFonts w:ascii="Times New Roman" w:hAnsi="Times New Roman" w:cs="Times New Roman"/>
+          <w:sz w:val="24"/>
+          <w:szCs w:val="24"/>
+        </w:rPr>
+        <w:t>tiếp giáp với đại dương nào sau đây</w:t>
       </w:r>
     </w:p>
     <w:p>
       <w:pPr>
-        <w:pStyle w:val="ListParagraph"/>
-        <w:numPr>
-          <w:ilvl w:val="0"/>
-          <w:numId w:val="2"/>
-        </w:numPr>
-        <w:rPr>
-          <w:rFonts w:ascii="Times New Roman" w:hAnsi="Times New Roman" w:cs="Times New Roman"/>
-        </w:rPr>
-      </w:pPr>
-      <w:r>
-        <w:rPr>
-          <w:rFonts w:ascii="Times New Roman" w:hAnsi="Times New Roman" w:cs="Times New Roman"/>
-        </w:rPr>
-        <w:t>Answer 1.4</w:t>
+        <w:snapToGrid w:val="0"/>
+        <w:spacing w:line="276" w:lineRule="auto"/>
+        <w:jc w:val="both"/>
+        <w:rPr>
+          <w:rFonts w:ascii="Times New Roman" w:hAnsi="Times New Roman" w:cs="Times New Roman"/>
+          <w:sz w:val="24"/>
+          <w:szCs w:val="24"/>
+        </w:rPr>
+      </w:pPr>
+      <w:r>
+        <w:rPr>
+          <w:rFonts w:ascii="Times New Roman" w:hAnsi="Times New Roman" w:cs="Times New Roman"/>
+          <w:sz w:val="24"/>
+          <w:szCs w:val="24"/>
+        </w:rPr>
+        <w:t xml:space="preserve">A. Thái Bình Dương. </w:t>
+      </w:r>
+      <w:r>
+        <w:rPr>
+          <w:rFonts w:ascii="Times New Roman" w:hAnsi="Times New Roman" w:cs="Times New Roman"/>
+          <w:sz w:val="24"/>
+          <w:szCs w:val="24"/>
+        </w:rPr>
+        <w:tab/>
+      </w:r>
+      <w:r>
+        <w:rPr>
+          <w:rFonts w:ascii="Times New Roman" w:hAnsi="Times New Roman" w:cs="Times New Roman"/>
+          <w:sz w:val="24"/>
+          <w:szCs w:val="24"/>
+        </w:rPr>
+        <w:tab/>
+        <w:t xml:space="preserve">B. Ấn Độ Dương.  </w:t>
+      </w:r>
+      <w:r>
+        <w:rPr>
+          <w:rFonts w:ascii="Times New Roman" w:hAnsi="Times New Roman" w:cs="Times New Roman"/>
+          <w:sz w:val="24"/>
+          <w:szCs w:val="24"/>
+        </w:rPr>
+        <w:tab/>
+        <w:t xml:space="preserve">C. Bắc Băng Dương. </w:t>
+      </w:r>
+      <w:r>
+        <w:rPr>
+          <w:rFonts w:ascii="Times New Roman" w:hAnsi="Times New Roman" w:cs="Times New Roman"/>
+          <w:sz w:val="24"/>
+          <w:szCs w:val="24"/>
+        </w:rPr>
+        <w:tab/>
+      </w:r>
+      <w:r>
+        <w:rPr>
+          <w:rFonts w:ascii="Times New Roman" w:hAnsi="Times New Roman" w:cs="Times New Roman"/>
+          <w:sz w:val="24"/>
+          <w:szCs w:val="24"/>
+        </w:rPr>
+        <w:tab/>
+      </w:r>
+      <w:r>
+        <w:rPr>
+          <w:rFonts w:ascii="Times New Roman" w:hAnsi="Times New Roman" w:cs="Times New Roman"/>
+          <w:color w:val="FF0000"/>
+          <w:sz w:val="24"/>
+          <w:szCs w:val="24"/>
+          <w:highlight w:val="yellow"/>
+        </w:rPr>
+        <w:t>D. Đại Tây Dương.</w:t>
+      </w:r>
+      <w:r>
+        <w:rPr>
+          <w:rFonts w:ascii="Times New Roman" w:hAnsi="Times New Roman" w:cs="Times New Roman"/>
+          <w:color w:val="FF0000"/>
+          <w:sz w:val="24"/>
+          <w:szCs w:val="24"/>
+        </w:rPr>
+        <w:t>&lt;-</w:t>
       </w:r>
     </w:p>
     <w:p>
       <w:pPr>
-        <w:rPr>
-          <w:rFonts w:ascii="Times New Roman" w:hAnsi="Times New Roman" w:cs="Times New Roman"/>
-        </w:rPr>
-      </w:pPr>
-      <w:r>
-        <w:rPr>
-          <w:rFonts w:ascii="Times New Roman" w:hAnsi="Times New Roman" w:cs="Times New Roman"/>
-        </w:rPr>
-        <w:t>Title 2: This is a title – Variation 2: Question without auto-indent</w:t>
+        <w:snapToGrid w:val="0"/>
+        <w:spacing w:line="276" w:lineRule="auto"/>
+        <w:rPr>
+          <w:rFonts w:ascii="Times New Roman" w:hAnsi="Times New Roman" w:cs="Times New Roman"/>
+          <w:color w:val="000000"/>
+          <w:sz w:val="24"/>
+          <w:szCs w:val="24"/>
+        </w:rPr>
+      </w:pPr>
+      <w:r>
+        <w:rPr>
+          <w:rFonts w:ascii="Times New Roman" w:eastAsia="Times New Roman" w:hAnsi="Times New Roman" w:cs="Times New Roman"/>
+          <w:b/>
+          <w:bCs/>
+          <w:color w:val="000000"/>
+          <w:sz w:val="24"/>
+          <w:szCs w:val="24"/>
+        </w:rPr>
+        <w:t xml:space="preserve">Câu 3: </w:t>
+      </w:r>
+      <w:r>
+        <w:rPr>
+          <w:rFonts w:ascii="Times New Roman" w:hAnsi="Times New Roman" w:cs="Times New Roman"/>
+          <w:color w:val="000000"/>
+          <w:sz w:val="24"/>
+          <w:szCs w:val="24"/>
+          <w:lang w:val="vi-VN"/>
+        </w:rPr>
+        <w:t>Các núi và sơn nguyên cao</w:t>
+      </w:r>
+      <w:r>
+        <w:rPr>
+          <w:rFonts w:ascii="Times New Roman" w:hAnsi="Times New Roman" w:cs="Times New Roman"/>
+          <w:color w:val="000000"/>
+          <w:sz w:val="24"/>
+          <w:szCs w:val="24"/>
+        </w:rPr>
+        <w:t xml:space="preserve"> </w:t>
+      </w:r>
+      <w:r>
+        <w:rPr>
+          <w:rFonts w:ascii="Times New Roman" w:hAnsi="Times New Roman" w:cs="Times New Roman"/>
+          <w:color w:val="000000"/>
+          <w:sz w:val="24"/>
+          <w:szCs w:val="24"/>
+          <w:lang w:val="vi-VN"/>
+        </w:rPr>
+        <w:t>của châu Á tập trung chủ yếu ở</w:t>
       </w:r>
     </w:p>
     <w:p>
       <w:pPr>
-        <w:rPr>
-          <w:rFonts w:ascii="Times New Roman" w:hAnsi="Times New Roman" w:cs="Times New Roman"/>
-        </w:rPr>
-      </w:pPr>
-      <w:r>
-        <w:rPr>
-          <w:rFonts w:ascii="Times New Roman" w:hAnsi="Times New Roman" w:cs="Times New Roman"/>
-        </w:rPr>
-        <w:t>A.</w:t>
-      </w:r>
-      <w:r>
-        <w:rPr>
-          <w:rFonts w:ascii="Times New Roman" w:hAnsi="Times New Roman" w:cs="Times New Roman"/>
-        </w:rPr>
-        <w:t xml:space="preserve"> Answer 2.1</w:t>
+        <w:snapToGrid w:val="0"/>
+        <w:spacing w:line="276" w:lineRule="auto"/>
+        <w:rPr>
+          <w:rFonts w:ascii="Times New Roman" w:hAnsi="Times New Roman" w:cs="Times New Roman"/>
+          <w:color w:val="000000"/>
+          <w:sz w:val="24"/>
+          <w:szCs w:val="24"/>
+        </w:rPr>
+      </w:pPr>
+      <w:r>
+        <w:rPr>
+          <w:rFonts w:ascii="Times New Roman" w:hAnsi="Times New Roman" w:cs="Times New Roman"/>
+          <w:color w:val="FF0000"/>
+          <w:sz w:val="24"/>
+          <w:szCs w:val="24"/>
+          <w:highlight w:val="yellow"/>
+        </w:rPr>
+        <w:t xml:space="preserve">A. </w:t>
+      </w:r>
+      <w:r>
+        <w:rPr>
+          <w:rFonts w:ascii="Times New Roman" w:hAnsi="Times New Roman" w:cs="Times New Roman"/>
+          <w:color w:val="FF0000"/>
+          <w:sz w:val="24"/>
+          <w:szCs w:val="24"/>
+          <w:highlight w:val="yellow"/>
+          <w:lang w:val="vi-VN"/>
+        </w:rPr>
+        <w:t>vùng trung tâm.</w:t>
+      </w:r>
+      <w:r>
+        <w:rPr>
+          <w:rFonts w:ascii="Times New Roman" w:hAnsi="Times New Roman" w:cs="Times New Roman"/>
+          <w:color w:val="FF0000"/>
+          <w:sz w:val="24"/>
+          <w:szCs w:val="24"/>
+        </w:rPr>
+        <w:t>&lt;-</w:t>
+      </w:r>
+      <w:r>
+        <w:rPr>
+          <w:rFonts w:ascii="Times New Roman" w:hAnsi="Times New Roman" w:cs="Times New Roman"/>
+          <w:sz w:val="24"/>
+          <w:szCs w:val="24"/>
+        </w:rPr>
+        <w:tab/>
+      </w:r>
+      <w:r>
+        <w:rPr>
+          <w:rFonts w:ascii="Times New Roman" w:hAnsi="Times New Roman" w:cs="Times New Roman"/>
+          <w:sz w:val="24"/>
+          <w:szCs w:val="24"/>
+        </w:rPr>
+        <w:tab/>
+        <w:t xml:space="preserve">B. </w:t>
+      </w:r>
+      <w:r>
+        <w:rPr>
+          <w:rFonts w:ascii="Times New Roman" w:hAnsi="Times New Roman" w:cs="Times New Roman"/>
+          <w:sz w:val="24"/>
+          <w:szCs w:val="24"/>
+          <w:lang w:val="vi-VN"/>
+        </w:rPr>
+        <w:t>vùng phía đông.</w:t>
+      </w:r>
+      <w:r>
+        <w:rPr>
+          <w:rFonts w:ascii="Times New Roman" w:hAnsi="Times New Roman" w:cs="Times New Roman"/>
+          <w:color w:val="000000"/>
+          <w:sz w:val="24"/>
+          <w:szCs w:val="24"/>
+          <w:lang w:val="vi-VN"/>
+        </w:rPr>
+        <w:t xml:space="preserve"> </w:t>
+      </w:r>
+      <w:r>
+        <w:rPr>
+          <w:rFonts w:ascii="Times New Roman" w:hAnsi="Times New Roman" w:cs="Times New Roman"/>
+          <w:color w:val="000000"/>
+          <w:sz w:val="24"/>
+          <w:szCs w:val="24"/>
+        </w:rPr>
+        <w:tab/>
+        <w:t xml:space="preserve">C. </w:t>
+      </w:r>
+      <w:r>
+        <w:rPr>
+          <w:rFonts w:ascii="Times New Roman" w:hAnsi="Times New Roman" w:cs="Times New Roman"/>
+          <w:sz w:val="24"/>
+          <w:szCs w:val="24"/>
+          <w:lang w:val="vi-VN"/>
+        </w:rPr>
+        <w:t>vùng phía tây.</w:t>
+      </w:r>
+      <w:r>
+        <w:rPr>
+          <w:rFonts w:ascii="Times New Roman" w:hAnsi="Times New Roman" w:cs="Times New Roman"/>
+          <w:sz w:val="24"/>
+          <w:szCs w:val="24"/>
+        </w:rPr>
+        <w:tab/>
+      </w:r>
+      <w:r>
+        <w:rPr>
+          <w:rFonts w:ascii="Times New Roman" w:hAnsi="Times New Roman" w:cs="Times New Roman"/>
+          <w:sz w:val="24"/>
+          <w:szCs w:val="24"/>
+        </w:rPr>
+        <w:tab/>
+        <w:t>D.</w:t>
+      </w:r>
+      <w:r>
+        <w:rPr>
+          <w:rFonts w:ascii="Times New Roman" w:hAnsi="Times New Roman" w:cs="Times New Roman"/>
+          <w:color w:val="000000"/>
+          <w:sz w:val="24"/>
+          <w:szCs w:val="24"/>
+          <w:lang w:val="vi-VN"/>
+        </w:rPr>
+        <w:t>vùng phía bắc.</w:t>
       </w:r>
     </w:p>
     <w:p>
       <w:pPr>
-        <w:rPr>
-          <w:rFonts w:ascii="Times New Roman" w:hAnsi="Times New Roman" w:cs="Times New Roman"/>
-        </w:rPr>
-      </w:pPr>
-      <w:r>
-        <w:rPr>
-          <w:rFonts w:ascii="Times New Roman" w:hAnsi="Times New Roman" w:cs="Times New Roman"/>
-        </w:rPr>
-        <w:t>B. Answer 2.2</w:t>
+        <w:pStyle w:val="ListParagraph"/>
+        <w:snapToGrid w:val="0"/>
+        <w:spacing w:line="276" w:lineRule="auto"/>
+        <w:ind w:left="0"/>
+        <w:jc w:val="both"/>
+        <w:rPr>
+          <w:rFonts w:ascii="Times New Roman" w:hAnsi="Times New Roman" w:cs="Times New Roman"/>
+          <w:sz w:val="24"/>
+          <w:szCs w:val="24"/>
+        </w:rPr>
+      </w:pPr>
+      <w:r>
+        <w:rPr>
+          <w:rFonts w:ascii="Times New Roman" w:hAnsi="Times New Roman" w:cs="Times New Roman"/>
+          <w:b/>
+          <w:bCs/>
+          <w:sz w:val="24"/>
+          <w:szCs w:val="24"/>
+        </w:rPr>
+        <w:t>Câu 4</w:t>
+      </w:r>
+      <w:r>
+        <w:rPr>
+          <w:rFonts w:ascii="Times New Roman" w:hAnsi="Times New Roman" w:cs="Times New Roman"/>
+          <w:sz w:val="24"/>
+          <w:szCs w:val="24"/>
+        </w:rPr>
+        <w:t xml:space="preserve">: Đặc điểm nào sau đây </w:t>
+      </w:r>
+      <w:r>
+        <w:rPr>
+          <w:rFonts w:ascii="Times New Roman" w:hAnsi="Times New Roman" w:cs="Times New Roman"/>
+          <w:b/>
+          <w:bCs/>
+          <w:sz w:val="24"/>
+          <w:szCs w:val="24"/>
+        </w:rPr>
+        <w:t>không</w:t>
+      </w:r>
+      <w:r>
+        <w:rPr>
+          <w:rFonts w:ascii="Times New Roman" w:hAnsi="Times New Roman" w:cs="Times New Roman"/>
+          <w:sz w:val="24"/>
+          <w:szCs w:val="24"/>
+        </w:rPr>
+        <w:t xml:space="preserve"> phải là đặc điểm vị trí của Châu Á?</w:t>
       </w:r>
     </w:p>
     <w:p>
       <w:pPr>
-        <w:rPr>
-          <w:rFonts w:ascii="Times New Roman" w:hAnsi="Times New Roman" w:cs="Times New Roman"/>
-        </w:rPr>
-      </w:pPr>
-      <w:r>
-        <w:rPr>
-          <w:rFonts w:ascii="Times New Roman" w:hAnsi="Times New Roman" w:cs="Times New Roman"/>
-        </w:rPr>
-        <w:t>C. Answer 2.3</w:t>
+        <w:snapToGrid w:val="0"/>
+        <w:spacing w:line="276" w:lineRule="auto"/>
+        <w:jc w:val="both"/>
+        <w:rPr>
+          <w:rFonts w:ascii="Times New Roman" w:hAnsi="Times New Roman" w:cs="Times New Roman"/>
+          <w:sz w:val="24"/>
+          <w:szCs w:val="24"/>
+        </w:rPr>
+      </w:pPr>
+      <w:r>
+        <w:rPr>
+          <w:rFonts w:ascii="Times New Roman" w:hAnsi="Times New Roman" w:cs="Times New Roman"/>
+          <w:sz w:val="24"/>
+          <w:szCs w:val="24"/>
+        </w:rPr>
+        <w:t xml:space="preserve">A. Là 1 bộ phận của lục địa Á Âu.  </w:t>
+      </w:r>
+      <w:r>
+        <w:rPr>
+          <w:rFonts w:ascii="Times New Roman" w:hAnsi="Times New Roman" w:cs="Times New Roman"/>
+          <w:sz w:val="24"/>
+          <w:szCs w:val="24"/>
+        </w:rPr>
+        <w:tab/>
+      </w:r>
+      <w:r>
+        <w:rPr>
+          <w:rFonts w:ascii="Times New Roman" w:hAnsi="Times New Roman" w:cs="Times New Roman"/>
+          <w:sz w:val="24"/>
+          <w:szCs w:val="24"/>
+        </w:rPr>
+        <w:tab/>
+      </w:r>
+      <w:r>
+        <w:rPr>
+          <w:rFonts w:ascii="Times New Roman" w:hAnsi="Times New Roman" w:cs="Times New Roman"/>
+          <w:sz w:val="24"/>
+          <w:szCs w:val="24"/>
+        </w:rPr>
+        <w:tab/>
+      </w:r>
+      <w:r>
+        <w:rPr>
+          <w:rFonts w:ascii="Times New Roman" w:hAnsi="Times New Roman" w:cs="Times New Roman"/>
+          <w:color w:val="FF0000"/>
+          <w:sz w:val="24"/>
+          <w:szCs w:val="24"/>
+          <w:highlight w:val="yellow"/>
+        </w:rPr>
+        <w:t>B. Đại bộ phận châu lục nằm giữa 2 chí tuyến</w:t>
+      </w:r>
+      <w:r>
+        <w:rPr>
+          <w:rFonts w:ascii="Times New Roman" w:hAnsi="Times New Roman" w:cs="Times New Roman"/>
+          <w:sz w:val="24"/>
+          <w:szCs w:val="24"/>
+          <w:highlight w:val="yellow"/>
+        </w:rPr>
+        <w:t>.</w:t>
+      </w:r>
+      <w:r>
+        <w:rPr>
+          <w:rFonts w:ascii="Times New Roman" w:hAnsi="Times New Roman" w:cs="Times New Roman"/>
+          <w:sz w:val="24"/>
+          <w:szCs w:val="24"/>
+        </w:rPr>
+        <w:t>&lt;-</w:t>
       </w:r>
     </w:p>
     <w:p>
       <w:pPr>
-        <w:rPr>
-          <w:rFonts w:ascii="Times New Roman" w:hAnsi="Times New Roman" w:cs="Times New Roman"/>
-        </w:rPr>
-      </w:pPr>
-      <w:r>
-        <w:rPr>
-          <w:rFonts w:ascii="Times New Roman" w:hAnsi="Times New Roman" w:cs="Times New Roman"/>
-        </w:rPr>
-        <w:t>D. Answer 2.4</w:t>
+        <w:snapToGrid w:val="0"/>
+        <w:spacing w:line="276" w:lineRule="auto"/>
+        <w:jc w:val="both"/>
+        <w:rPr>
+          <w:rFonts w:ascii="Times New Roman" w:hAnsi="Times New Roman" w:cs="Times New Roman"/>
+          <w:sz w:val="24"/>
+          <w:szCs w:val="24"/>
+        </w:rPr>
+      </w:pPr>
+      <w:r>
+        <w:rPr>
+          <w:rFonts w:ascii="Times New Roman" w:hAnsi="Times New Roman" w:cs="Times New Roman"/>
+          <w:sz w:val="24"/>
+          <w:szCs w:val="24"/>
+        </w:rPr>
+        <w:t>C. Kéo dài từ cực Bắc đến xích đạo.</w:t>
+      </w:r>
+      <w:r>
+        <w:rPr>
+          <w:rFonts w:ascii="Times New Roman" w:hAnsi="Times New Roman" w:cs="Times New Roman"/>
+          <w:sz w:val="24"/>
+          <w:szCs w:val="24"/>
+        </w:rPr>
+        <w:tab/>
+      </w:r>
+      <w:r>
+        <w:rPr>
+          <w:rFonts w:ascii="Times New Roman" w:hAnsi="Times New Roman" w:cs="Times New Roman"/>
+          <w:sz w:val="24"/>
+          <w:szCs w:val="24"/>
+        </w:rPr>
+        <w:tab/>
+      </w:r>
+      <w:r>
+        <w:rPr>
+          <w:rFonts w:ascii="Times New Roman" w:hAnsi="Times New Roman" w:cs="Times New Roman"/>
+          <w:sz w:val="24"/>
+          <w:szCs w:val="24"/>
+        </w:rPr>
+        <w:tab/>
+        <w:t>D. Tiếp giáp 2 châu lục và ba đại dương.</w:t>
       </w:r>
     </w:p>
     <w:p>
       <w:pPr>
-        <w:rPr>
-          <w:rFonts w:ascii="Times New Roman" w:hAnsi="Times New Roman" w:cs="Times New Roman"/>
-        </w:rPr>
-      </w:pPr>
-      <w:r>
-        <w:rPr>
-          <w:rFonts w:ascii="Times New Roman" w:hAnsi="Times New Roman" w:cs="Times New Roman"/>
-        </w:rPr>
-        <w:t>Title 3: This is a title – Variation 3: Question without auto-indent with Shift Enter</w:t>
+        <w:pStyle w:val="ListParagraph"/>
+        <w:snapToGrid w:val="0"/>
+        <w:spacing w:line="276" w:lineRule="auto"/>
+        <w:ind w:left="0"/>
+        <w:jc w:val="both"/>
+        <w:rPr>
+          <w:rFonts w:ascii="Times New Roman" w:hAnsi="Times New Roman" w:cs="Times New Roman"/>
+          <w:sz w:val="24"/>
+          <w:szCs w:val="24"/>
+        </w:rPr>
+      </w:pPr>
+      <w:r>
+        <w:rPr>
+          <w:rFonts w:ascii="Times New Roman" w:hAnsi="Times New Roman" w:cs="Times New Roman"/>
+          <w:b/>
+          <w:bCs/>
+          <w:sz w:val="24"/>
+          <w:szCs w:val="24"/>
+        </w:rPr>
+        <w:t>Câu 5:</w:t>
+      </w:r>
+      <w:r>
+        <w:rPr>
+          <w:rFonts w:ascii="Times New Roman" w:hAnsi="Times New Roman" w:cs="Times New Roman"/>
+          <w:b/>
+          <w:bCs/>
+          <w:i/>
+          <w:iCs/>
+          <w:sz w:val="24"/>
+          <w:szCs w:val="24"/>
+        </w:rPr>
+        <w:t xml:space="preserve"> </w:t>
+      </w:r>
+      <w:r>
+        <w:rPr>
+          <w:rFonts w:ascii="Times New Roman" w:hAnsi="Times New Roman" w:cs="Times New Roman"/>
+          <w:sz w:val="24"/>
+          <w:szCs w:val="24"/>
+        </w:rPr>
+        <w:t>Chiều dài từ điểm cực Bắc đến điểm cực Nam châu Á là:</w:t>
       </w:r>
     </w:p>
     <w:p>
       <w:pPr>
-        <w:rPr>
-          <w:rFonts w:ascii="Times New Roman" w:hAnsi="Times New Roman" w:cs="Times New Roman"/>
-        </w:rPr>
-      </w:pPr>
-      <w:r>
-        <w:rPr>
-          <w:rFonts w:ascii="Times New Roman" w:hAnsi="Times New Roman" w:cs="Times New Roman"/>
-        </w:rPr>
-        <w:t>A.</w:t>
-      </w:r>
-      <w:r>
-        <w:rPr>
-          <w:rFonts w:ascii="Times New Roman" w:hAnsi="Times New Roman" w:cs="Times New Roman"/>
-        </w:rPr>
-        <w:t xml:space="preserve"> Answer 3.1</w:t>
-      </w:r>
-      <w:r>
-        <w:rPr>
-          <w:rFonts w:ascii="Times New Roman" w:hAnsi="Times New Roman" w:cs="Times New Roman"/>
-        </w:rPr>
-        <w:br/>
-        <w:t>B. Answer 3.2</w:t>
-      </w:r>
-      <w:r>
-        <w:rPr>
-          <w:rFonts w:ascii="Times New Roman" w:hAnsi="Times New Roman" w:cs="Times New Roman"/>
-        </w:rPr>
-        <w:br/>
-        <w:t>C. Answer 3.3</w:t>
-      </w:r>
-      <w:r>
-        <w:rPr>
-          <w:rFonts w:ascii="Times New Roman" w:hAnsi="Times New Roman" w:cs="Times New Roman"/>
-        </w:rPr>
-        <w:br/>
-        <w:t>D. Answer 3.4</w:t>
+        <w:snapToGrid w:val="0"/>
+        <w:spacing w:line="276" w:lineRule="auto"/>
+        <w:jc w:val="both"/>
+        <w:rPr>
+          <w:rFonts w:ascii="Times New Roman" w:hAnsi="Times New Roman" w:cs="Times New Roman"/>
+          <w:sz w:val="24"/>
+          <w:szCs w:val="24"/>
+        </w:rPr>
+      </w:pPr>
+      <w:r>
+        <w:rPr>
+          <w:rFonts w:ascii="Times New Roman" w:hAnsi="Times New Roman" w:cs="Times New Roman"/>
+          <w:sz w:val="24"/>
+          <w:szCs w:val="24"/>
+        </w:rPr>
+        <w:t>A. 6500 km.</w:t>
+      </w:r>
+      <w:r>
+        <w:rPr>
+          <w:rFonts w:ascii="Times New Roman" w:hAnsi="Times New Roman" w:cs="Times New Roman"/>
+          <w:sz w:val="24"/>
+          <w:szCs w:val="24"/>
+        </w:rPr>
+        <w:tab/>
+      </w:r>
+      <w:r>
+        <w:rPr>
+          <w:rFonts w:ascii="Times New Roman" w:hAnsi="Times New Roman" w:cs="Times New Roman"/>
+          <w:sz w:val="24"/>
+          <w:szCs w:val="24"/>
+        </w:rPr>
+        <w:tab/>
+      </w:r>
+      <w:r>
+        <w:rPr>
+          <w:rFonts w:ascii="Times New Roman" w:hAnsi="Times New Roman" w:cs="Times New Roman"/>
+          <w:sz w:val="24"/>
+          <w:szCs w:val="24"/>
+        </w:rPr>
+        <w:tab/>
+        <w:t>B. 7500 km.</w:t>
+      </w:r>
+      <w:r>
+        <w:rPr>
+          <w:rFonts w:ascii="Times New Roman" w:hAnsi="Times New Roman" w:cs="Times New Roman"/>
+          <w:sz w:val="24"/>
+          <w:szCs w:val="24"/>
+        </w:rPr>
+        <w:tab/>
+      </w:r>
+      <w:r>
+        <w:rPr>
+          <w:rFonts w:ascii="Times New Roman" w:hAnsi="Times New Roman" w:cs="Times New Roman"/>
+          <w:sz w:val="24"/>
+          <w:szCs w:val="24"/>
+        </w:rPr>
+        <w:tab/>
+      </w:r>
+      <w:r>
+        <w:rPr>
+          <w:rFonts w:ascii="Times New Roman" w:hAnsi="Times New Roman" w:cs="Times New Roman"/>
+          <w:color w:val="FF0000"/>
+          <w:sz w:val="24"/>
+          <w:szCs w:val="24"/>
+          <w:highlight w:val="yellow"/>
+        </w:rPr>
+        <w:t>C. 8500 km.</w:t>
+      </w:r>
+      <w:r>
+        <w:rPr>
+          <w:rFonts w:ascii="Times New Roman" w:hAnsi="Times New Roman" w:cs="Times New Roman"/>
+          <w:color w:val="FF0000"/>
+          <w:sz w:val="24"/>
+          <w:szCs w:val="24"/>
+        </w:rPr>
+        <w:t>&lt;-</w:t>
+      </w:r>
+      <w:r>
+        <w:rPr>
+          <w:rFonts w:ascii="Times New Roman" w:hAnsi="Times New Roman" w:cs="Times New Roman"/>
+          <w:sz w:val="24"/>
+          <w:szCs w:val="24"/>
+        </w:rPr>
+        <w:tab/>
+      </w:r>
+      <w:r>
+        <w:rPr>
+          <w:rFonts w:ascii="Times New Roman" w:hAnsi="Times New Roman" w:cs="Times New Roman"/>
+          <w:sz w:val="24"/>
+          <w:szCs w:val="24"/>
+        </w:rPr>
+        <w:tab/>
+      </w:r>
+      <w:r>
+        <w:rPr>
+          <w:rFonts w:ascii="Times New Roman" w:hAnsi="Times New Roman" w:cs="Times New Roman"/>
+          <w:sz w:val="24"/>
+          <w:szCs w:val="24"/>
+        </w:rPr>
+        <w:tab/>
+        <w:t>D. 9500 km.</w:t>
       </w:r>
     </w:p>
+    <w:p>
+      <w:pPr>
+        <w:pStyle w:val="ListParagraph"/>
+        <w:snapToGrid w:val="0"/>
+        <w:spacing w:line="276" w:lineRule="auto"/>
+        <w:ind w:left="0"/>
+        <w:jc w:val="both"/>
+        <w:rPr>
+          <w:rFonts w:ascii="Times New Roman" w:hAnsi="Times New Roman" w:cs="Times New Roman"/>
+          <w:sz w:val="24"/>
+          <w:szCs w:val="24"/>
+        </w:rPr>
+      </w:pPr>
+      <w:r>
+        <w:rPr>
+          <w:rFonts w:ascii="Times New Roman" w:hAnsi="Times New Roman" w:cs="Times New Roman"/>
+          <w:b/>
+          <w:bCs/>
+          <w:sz w:val="24"/>
+          <w:szCs w:val="24"/>
+        </w:rPr>
+        <w:t>Câu 6:</w:t>
+      </w:r>
+      <w:r>
+        <w:rPr>
+          <w:rFonts w:ascii="Times New Roman" w:hAnsi="Times New Roman" w:cs="Times New Roman"/>
+          <w:sz w:val="24"/>
+          <w:szCs w:val="24"/>
+        </w:rPr>
+        <w:t xml:space="preserve"> Chiều rộng từ bờ Tây sang bờ Đông nơi lãnh thổ Châu Á rộng nhất là:</w:t>
+      </w:r>
+    </w:p>
+    <w:p>
+      <w:pPr>
+        <w:snapToGrid w:val="0"/>
+        <w:spacing w:line="276" w:lineRule="auto"/>
+        <w:jc w:val="both"/>
+        <w:rPr>
+          <w:rFonts w:ascii="Times New Roman" w:hAnsi="Times New Roman" w:cs="Times New Roman"/>
+          <w:sz w:val="24"/>
+          <w:szCs w:val="24"/>
+        </w:rPr>
+      </w:pPr>
+      <w:r>
+        <w:rPr>
+          <w:rFonts w:ascii="Times New Roman" w:hAnsi="Times New Roman" w:cs="Times New Roman"/>
+          <w:sz w:val="24"/>
+          <w:szCs w:val="24"/>
+        </w:rPr>
+        <w:t>A. 6.200km.</w:t>
+      </w:r>
+      <w:r>
+        <w:rPr>
+          <w:rFonts w:ascii="Times New Roman" w:hAnsi="Times New Roman" w:cs="Times New Roman"/>
+          <w:sz w:val="24"/>
+          <w:szCs w:val="24"/>
+        </w:rPr>
+        <w:tab/>
+      </w:r>
+      <w:r>
+        <w:rPr>
+          <w:rFonts w:ascii="Times New Roman" w:hAnsi="Times New Roman" w:cs="Times New Roman"/>
+          <w:sz w:val="24"/>
+          <w:szCs w:val="24"/>
+        </w:rPr>
+        <w:tab/>
+      </w:r>
+      <w:r>
+        <w:rPr>
+          <w:rFonts w:ascii="Times New Roman" w:hAnsi="Times New Roman" w:cs="Times New Roman"/>
+          <w:sz w:val="24"/>
+          <w:szCs w:val="24"/>
+        </w:rPr>
+        <w:tab/>
+        <w:t>B. 7.200 km.</w:t>
+      </w:r>
+      <w:r>
+        <w:rPr>
+          <w:rFonts w:ascii="Times New Roman" w:hAnsi="Times New Roman" w:cs="Times New Roman"/>
+          <w:sz w:val="24"/>
+          <w:szCs w:val="24"/>
+        </w:rPr>
+        <w:tab/>
+      </w:r>
+      <w:r>
+        <w:rPr>
+          <w:rFonts w:ascii="Times New Roman" w:hAnsi="Times New Roman" w:cs="Times New Roman"/>
+          <w:sz w:val="24"/>
+          <w:szCs w:val="24"/>
+        </w:rPr>
+        <w:tab/>
+        <w:t>C. 8.200 km.</w:t>
+      </w:r>
+      <w:r>
+        <w:rPr>
+          <w:rFonts w:ascii="Times New Roman" w:hAnsi="Times New Roman" w:cs="Times New Roman"/>
+          <w:sz w:val="24"/>
+          <w:szCs w:val="24"/>
+        </w:rPr>
+        <w:tab/>
+      </w:r>
+      <w:r>
+        <w:rPr>
+          <w:rFonts w:ascii="Times New Roman" w:hAnsi="Times New Roman" w:cs="Times New Roman"/>
+          <w:sz w:val="24"/>
+          <w:szCs w:val="24"/>
+        </w:rPr>
+        <w:tab/>
+      </w:r>
+      <w:r>
+        <w:rPr>
+          <w:rFonts w:ascii="Times New Roman" w:hAnsi="Times New Roman" w:cs="Times New Roman"/>
+          <w:sz w:val="24"/>
+          <w:szCs w:val="24"/>
+        </w:rPr>
+        <w:tab/>
+      </w:r>
+      <w:r>
+        <w:rPr>
+          <w:rFonts w:ascii="Times New Roman" w:hAnsi="Times New Roman" w:cs="Times New Roman"/>
+          <w:color w:val="FF0000"/>
+          <w:sz w:val="24"/>
+          <w:szCs w:val="24"/>
+          <w:highlight w:val="yellow"/>
+        </w:rPr>
+        <w:t>D. 9.200 km.</w:t>
+      </w:r>
+      <w:r>
+        <w:rPr>
+          <w:rFonts w:ascii="Times New Roman" w:hAnsi="Times New Roman" w:cs="Times New Roman"/>
+          <w:color w:val="FF0000"/>
+          <w:sz w:val="24"/>
+          <w:szCs w:val="24"/>
+        </w:rPr>
+        <w:t>&lt;-</w:t>
+      </w:r>
+    </w:p>
+    <w:p>
+      <w:pPr>
+        <w:pStyle w:val="ListParagraph"/>
+        <w:snapToGrid w:val="0"/>
+        <w:spacing w:line="276" w:lineRule="auto"/>
+        <w:ind w:left="0"/>
+        <w:jc w:val="both"/>
+        <w:rPr>
+          <w:rFonts w:ascii="Times New Roman" w:hAnsi="Times New Roman" w:cs="Times New Roman"/>
+          <w:sz w:val="24"/>
+          <w:szCs w:val="24"/>
+        </w:rPr>
+      </w:pPr>
+      <w:r>
+        <w:rPr>
+          <w:rFonts w:ascii="Times New Roman" w:hAnsi="Times New Roman" w:cs="Times New Roman"/>
+          <w:b/>
+          <w:bCs/>
+          <w:sz w:val="24"/>
+          <w:szCs w:val="24"/>
+        </w:rPr>
+        <w:t>Câu 7:</w:t>
+      </w:r>
+      <w:r>
+        <w:rPr>
+          <w:rFonts w:ascii="Times New Roman" w:hAnsi="Times New Roman" w:cs="Times New Roman"/>
+          <w:sz w:val="24"/>
+          <w:szCs w:val="24"/>
+        </w:rPr>
+        <w:t xml:space="preserve"> Dãy núi nào sau đây là ranh giới tự nhiên giữa Châu Á và Châu Âu?</w:t>
+      </w:r>
+    </w:p>
+    <w:p>
+      <w:pPr>
+        <w:snapToGrid w:val="0"/>
+        <w:spacing w:line="276" w:lineRule="auto"/>
+        <w:jc w:val="both"/>
+        <w:rPr>
+          <w:rFonts w:ascii="Times New Roman" w:hAnsi="Times New Roman" w:cs="Times New Roman"/>
+          <w:sz w:val="24"/>
+          <w:szCs w:val="24"/>
+        </w:rPr>
+      </w:pPr>
+      <w:r>
+        <w:rPr>
+          <w:rFonts w:ascii="Times New Roman" w:hAnsi="Times New Roman" w:cs="Times New Roman"/>
+          <w:sz w:val="24"/>
+          <w:szCs w:val="24"/>
+        </w:rPr>
+        <w:t>A. Himalaya.</w:t>
+      </w:r>
+      <w:r>
+        <w:rPr>
+          <w:rFonts w:ascii="Times New Roman" w:hAnsi="Times New Roman" w:cs="Times New Roman"/>
+          <w:sz w:val="24"/>
+          <w:szCs w:val="24"/>
+        </w:rPr>
+        <w:tab/>
+      </w:r>
+      <w:r>
+        <w:rPr>
+          <w:rFonts w:ascii="Times New Roman" w:hAnsi="Times New Roman" w:cs="Times New Roman"/>
+          <w:sz w:val="24"/>
+          <w:szCs w:val="24"/>
+        </w:rPr>
+        <w:tab/>
+      </w:r>
+      <w:r>
+        <w:rPr>
+          <w:rFonts w:ascii="Times New Roman" w:hAnsi="Times New Roman" w:cs="Times New Roman"/>
+          <w:sz w:val="24"/>
+          <w:szCs w:val="24"/>
+        </w:rPr>
+        <w:tab/>
+        <w:t xml:space="preserve"> </w:t>
+      </w:r>
+      <w:r>
+        <w:rPr>
+          <w:rFonts w:ascii="Times New Roman" w:hAnsi="Times New Roman" w:cs="Times New Roman"/>
+          <w:color w:val="FF0000"/>
+          <w:sz w:val="24"/>
+          <w:szCs w:val="24"/>
+          <w:highlight w:val="yellow"/>
+        </w:rPr>
+        <w:t>B. U- ran.</w:t>
+      </w:r>
+      <w:r>
+        <w:rPr>
+          <w:rFonts w:ascii="Times New Roman" w:hAnsi="Times New Roman" w:cs="Times New Roman"/>
+          <w:color w:val="FF0000"/>
+          <w:sz w:val="24"/>
+          <w:szCs w:val="24"/>
+        </w:rPr>
+        <w:t>&lt;-</w:t>
+      </w:r>
+      <w:r>
+        <w:rPr>
+          <w:rFonts w:ascii="Times New Roman" w:hAnsi="Times New Roman" w:cs="Times New Roman"/>
+          <w:sz w:val="24"/>
+          <w:szCs w:val="24"/>
+        </w:rPr>
+        <w:tab/>
+      </w:r>
+      <w:r>
+        <w:rPr>
+          <w:rFonts w:ascii="Times New Roman" w:hAnsi="Times New Roman" w:cs="Times New Roman"/>
+          <w:sz w:val="24"/>
+          <w:szCs w:val="24"/>
+        </w:rPr>
+        <w:tab/>
+        <w:t>C.  An-tai.</w:t>
+      </w:r>
+      <w:r>
+        <w:rPr>
+          <w:rFonts w:ascii="Times New Roman" w:hAnsi="Times New Roman" w:cs="Times New Roman"/>
+          <w:sz w:val="24"/>
+          <w:szCs w:val="24"/>
+        </w:rPr>
+        <w:tab/>
+      </w:r>
+      <w:r>
+        <w:rPr>
+          <w:rFonts w:ascii="Times New Roman" w:hAnsi="Times New Roman" w:cs="Times New Roman"/>
+          <w:sz w:val="24"/>
+          <w:szCs w:val="24"/>
+        </w:rPr>
+        <w:tab/>
+      </w:r>
+      <w:r>
+        <w:rPr>
+          <w:rFonts w:ascii="Times New Roman" w:hAnsi="Times New Roman" w:cs="Times New Roman"/>
+          <w:sz w:val="24"/>
+          <w:szCs w:val="24"/>
+        </w:rPr>
+        <w:tab/>
+        <w:t>D. Hin - đu - cúc.</w:t>
+      </w:r>
+    </w:p>
+    <w:p>
+      <w:pPr>
+        <w:pStyle w:val="ListParagraph"/>
+        <w:snapToGrid w:val="0"/>
+        <w:spacing w:line="276" w:lineRule="auto"/>
+        <w:ind w:left="0"/>
+        <w:jc w:val="both"/>
+        <w:rPr>
+          <w:rFonts w:ascii="Times New Roman" w:hAnsi="Times New Roman" w:cs="Times New Roman"/>
+          <w:sz w:val="24"/>
+          <w:szCs w:val="24"/>
+        </w:rPr>
+      </w:pPr>
+      <w:r>
+        <w:rPr>
+          <w:rFonts w:ascii="Times New Roman" w:hAnsi="Times New Roman" w:cs="Times New Roman"/>
+          <w:sz w:val="24"/>
+          <w:szCs w:val="24"/>
+        </w:rPr>
+        <w:t xml:space="preserve"> </w:t>
+      </w:r>
+      <w:r>
+        <w:rPr>
+          <w:rFonts w:ascii="Times New Roman" w:hAnsi="Times New Roman" w:cs="Times New Roman"/>
+          <w:b/>
+          <w:bCs/>
+          <w:sz w:val="24"/>
+          <w:szCs w:val="24"/>
+        </w:rPr>
+        <w:t>Câu 8:</w:t>
+      </w:r>
+      <w:r>
+        <w:rPr>
+          <w:rFonts w:ascii="Times New Roman" w:hAnsi="Times New Roman" w:cs="Times New Roman"/>
+          <w:sz w:val="24"/>
+          <w:szCs w:val="24"/>
+        </w:rPr>
+        <w:t xml:space="preserve"> Đồng bằng Ấn Hằng thuộc khu vực nào sau đây?</w:t>
+      </w:r>
+    </w:p>
+    <w:p>
+      <w:pPr>
+        <w:snapToGrid w:val="0"/>
+        <w:spacing w:line="276" w:lineRule="auto"/>
+        <w:jc w:val="both"/>
+        <w:rPr>
+          <w:rFonts w:ascii="Times New Roman" w:hAnsi="Times New Roman" w:cs="Times New Roman"/>
+          <w:sz w:val="24"/>
+          <w:szCs w:val="24"/>
+        </w:rPr>
+      </w:pPr>
+      <w:r>
+        <w:rPr>
+          <w:rFonts w:ascii="Times New Roman" w:hAnsi="Times New Roman" w:cs="Times New Roman"/>
+          <w:sz w:val="24"/>
+          <w:szCs w:val="24"/>
+        </w:rPr>
+        <w:t>A. Bắc Á.</w:t>
+      </w:r>
+      <w:r>
+        <w:rPr>
+          <w:rFonts w:ascii="Times New Roman" w:hAnsi="Times New Roman" w:cs="Times New Roman"/>
+          <w:sz w:val="24"/>
+          <w:szCs w:val="24"/>
+        </w:rPr>
+        <w:tab/>
+      </w:r>
+      <w:r>
+        <w:rPr>
+          <w:rFonts w:ascii="Times New Roman" w:hAnsi="Times New Roman" w:cs="Times New Roman"/>
+          <w:sz w:val="24"/>
+          <w:szCs w:val="24"/>
+        </w:rPr>
+        <w:tab/>
+      </w:r>
+      <w:r>
+        <w:rPr>
+          <w:rFonts w:ascii="Times New Roman" w:hAnsi="Times New Roman" w:cs="Times New Roman"/>
+          <w:sz w:val="24"/>
+          <w:szCs w:val="24"/>
+        </w:rPr>
+        <w:tab/>
+        <w:t xml:space="preserve">B. Đông Á. </w:t>
+      </w:r>
+      <w:r>
+        <w:rPr>
+          <w:rFonts w:ascii="Times New Roman" w:hAnsi="Times New Roman" w:cs="Times New Roman"/>
+          <w:sz w:val="24"/>
+          <w:szCs w:val="24"/>
+        </w:rPr>
+        <w:tab/>
+      </w:r>
+      <w:r>
+        <w:rPr>
+          <w:rFonts w:ascii="Times New Roman" w:hAnsi="Times New Roman" w:cs="Times New Roman"/>
+          <w:sz w:val="24"/>
+          <w:szCs w:val="24"/>
+        </w:rPr>
+        <w:tab/>
+      </w:r>
+      <w:r>
+        <w:rPr>
+          <w:rFonts w:ascii="Times New Roman" w:hAnsi="Times New Roman" w:cs="Times New Roman"/>
+          <w:color w:val="FF0000"/>
+          <w:sz w:val="24"/>
+          <w:szCs w:val="24"/>
+          <w:highlight w:val="yellow"/>
+        </w:rPr>
+        <w:t>C. Nam Á.</w:t>
+      </w:r>
+      <w:r>
+        <w:rPr>
+          <w:rFonts w:ascii="Times New Roman" w:hAnsi="Times New Roman" w:cs="Times New Roman"/>
+          <w:color w:val="FF0000"/>
+          <w:sz w:val="24"/>
+          <w:szCs w:val="24"/>
+        </w:rPr>
+        <w:t>&lt;-</w:t>
+      </w:r>
+      <w:r>
+        <w:rPr>
+          <w:rFonts w:ascii="Times New Roman" w:hAnsi="Times New Roman" w:cs="Times New Roman"/>
+          <w:color w:val="FF0000"/>
+          <w:sz w:val="24"/>
+          <w:szCs w:val="24"/>
+        </w:rPr>
+        <w:t xml:space="preserve"> </w:t>
+      </w:r>
+      <w:r>
+        <w:rPr>
+          <w:rFonts w:ascii="Times New Roman" w:hAnsi="Times New Roman" w:cs="Times New Roman"/>
+          <w:sz w:val="24"/>
+          <w:szCs w:val="24"/>
+        </w:rPr>
+        <w:tab/>
+      </w:r>
+      <w:r>
+        <w:rPr>
+          <w:rFonts w:ascii="Times New Roman" w:hAnsi="Times New Roman" w:cs="Times New Roman"/>
+          <w:sz w:val="24"/>
+          <w:szCs w:val="24"/>
+        </w:rPr>
+        <w:tab/>
+      </w:r>
+      <w:r>
+        <w:rPr>
+          <w:rFonts w:ascii="Times New Roman" w:hAnsi="Times New Roman" w:cs="Times New Roman"/>
+          <w:sz w:val="24"/>
+          <w:szCs w:val="24"/>
+        </w:rPr>
+        <w:tab/>
+        <w:t>D. Đông Nam Á.</w:t>
+      </w:r>
+    </w:p>
+    <w:p>
+      <w:pPr>
+        <w:pStyle w:val="ListParagraph"/>
+        <w:snapToGrid w:val="0"/>
+        <w:spacing w:line="276" w:lineRule="auto"/>
+        <w:ind w:left="0"/>
+        <w:jc w:val="both"/>
+        <w:rPr>
+          <w:rFonts w:ascii="Times New Roman" w:hAnsi="Times New Roman" w:cs="Times New Roman"/>
+          <w:sz w:val="24"/>
+          <w:szCs w:val="24"/>
+        </w:rPr>
+      </w:pPr>
+      <w:r>
+        <w:rPr>
+          <w:rFonts w:ascii="Times New Roman" w:hAnsi="Times New Roman" w:cs="Times New Roman"/>
+          <w:b/>
+          <w:bCs/>
+          <w:sz w:val="24"/>
+          <w:szCs w:val="24"/>
+        </w:rPr>
+        <w:t>Câu 9:</w:t>
+      </w:r>
+      <w:r>
+        <w:rPr>
+          <w:rFonts w:ascii="Times New Roman" w:hAnsi="Times New Roman" w:cs="Times New Roman"/>
+          <w:sz w:val="24"/>
+          <w:szCs w:val="24"/>
+        </w:rPr>
+        <w:t xml:space="preserve"> Sơn nguyên nào sau đây thuộc khu vực Bắc Á?</w:t>
+      </w:r>
+    </w:p>
+    <w:p>
+      <w:pPr>
+        <w:snapToGrid w:val="0"/>
+        <w:spacing w:line="276" w:lineRule="auto"/>
+        <w:jc w:val="both"/>
+        <w:rPr>
+          <w:rFonts w:ascii="Times New Roman" w:hAnsi="Times New Roman" w:cs="Times New Roman"/>
+          <w:sz w:val="24"/>
+          <w:szCs w:val="24"/>
+        </w:rPr>
+      </w:pPr>
+      <w:r>
+        <w:rPr>
+          <w:rFonts w:ascii="Times New Roman" w:hAnsi="Times New Roman" w:cs="Times New Roman"/>
+          <w:color w:val="FF0000"/>
+          <w:sz w:val="24"/>
+          <w:szCs w:val="24"/>
+          <w:highlight w:val="yellow"/>
+        </w:rPr>
+        <w:t>A. Trung Xibia.</w:t>
+      </w:r>
+      <w:r>
+        <w:rPr>
+          <w:rFonts w:ascii="Times New Roman" w:hAnsi="Times New Roman" w:cs="Times New Roman"/>
+          <w:color w:val="FF0000"/>
+          <w:sz w:val="24"/>
+          <w:szCs w:val="24"/>
+        </w:rPr>
+        <w:t>&lt;-</w:t>
+      </w:r>
+      <w:r>
+        <w:rPr>
+          <w:rFonts w:ascii="Times New Roman" w:hAnsi="Times New Roman" w:cs="Times New Roman"/>
+          <w:sz w:val="24"/>
+          <w:szCs w:val="24"/>
+        </w:rPr>
+        <w:tab/>
+      </w:r>
+      <w:r>
+        <w:rPr>
+          <w:rFonts w:ascii="Times New Roman" w:hAnsi="Times New Roman" w:cs="Times New Roman"/>
+          <w:sz w:val="24"/>
+          <w:szCs w:val="24"/>
+        </w:rPr>
+        <w:tab/>
+        <w:t>B. Đê can.</w:t>
+      </w:r>
+      <w:r>
+        <w:rPr>
+          <w:rFonts w:ascii="Times New Roman" w:hAnsi="Times New Roman" w:cs="Times New Roman"/>
+          <w:sz w:val="24"/>
+          <w:szCs w:val="24"/>
+        </w:rPr>
+        <w:tab/>
+      </w:r>
+      <w:r>
+        <w:rPr>
+          <w:rFonts w:ascii="Times New Roman" w:hAnsi="Times New Roman" w:cs="Times New Roman"/>
+          <w:sz w:val="24"/>
+          <w:szCs w:val="24"/>
+        </w:rPr>
+        <w:tab/>
+        <w:t>C. Tây Tạng.</w:t>
+      </w:r>
+      <w:r>
+        <w:rPr>
+          <w:rFonts w:ascii="Times New Roman" w:hAnsi="Times New Roman" w:cs="Times New Roman"/>
+          <w:sz w:val="24"/>
+          <w:szCs w:val="24"/>
+        </w:rPr>
+        <w:tab/>
+      </w:r>
+      <w:r>
+        <w:rPr>
+          <w:rFonts w:ascii="Times New Roman" w:hAnsi="Times New Roman" w:cs="Times New Roman"/>
+          <w:sz w:val="24"/>
+          <w:szCs w:val="24"/>
+        </w:rPr>
+        <w:tab/>
+      </w:r>
+      <w:r>
+        <w:rPr>
+          <w:rFonts w:ascii="Times New Roman" w:hAnsi="Times New Roman" w:cs="Times New Roman"/>
+          <w:sz w:val="24"/>
+          <w:szCs w:val="24"/>
+        </w:rPr>
+        <w:tab/>
+        <w:t>D. Ả rập.</w:t>
+      </w:r>
+    </w:p>
+    <w:p>
+      <w:pPr>
+        <w:pStyle w:val="ListParagraph"/>
+        <w:snapToGrid w:val="0"/>
+        <w:spacing w:line="276" w:lineRule="auto"/>
+        <w:ind w:left="0"/>
+        <w:jc w:val="both"/>
+        <w:rPr>
+          <w:rFonts w:ascii="Times New Roman" w:hAnsi="Times New Roman" w:cs="Times New Roman"/>
+          <w:sz w:val="24"/>
+          <w:szCs w:val="24"/>
+        </w:rPr>
+      </w:pPr>
+      <w:r>
+        <w:rPr>
+          <w:rFonts w:ascii="Times New Roman" w:hAnsi="Times New Roman" w:cs="Times New Roman"/>
+          <w:b/>
+          <w:bCs/>
+          <w:sz w:val="24"/>
+          <w:szCs w:val="24"/>
+        </w:rPr>
+        <w:t>Câu 10:</w:t>
+      </w:r>
+      <w:r>
+        <w:rPr>
+          <w:rFonts w:ascii="Times New Roman" w:hAnsi="Times New Roman" w:cs="Times New Roman"/>
+          <w:sz w:val="24"/>
+          <w:szCs w:val="24"/>
+        </w:rPr>
+        <w:t xml:space="preserve"> Đồng bằng Hoa Trung thuộc khu vực nào sau đây?</w:t>
+      </w:r>
+    </w:p>
+    <w:p>
+      <w:pPr>
+        <w:snapToGrid w:val="0"/>
+        <w:spacing w:line="276" w:lineRule="auto"/>
+        <w:jc w:val="both"/>
+        <w:rPr>
+          <w:rFonts w:ascii="Times New Roman" w:hAnsi="Times New Roman" w:cs="Times New Roman"/>
+          <w:color w:val="FF0000"/>
+          <w:sz w:val="24"/>
+          <w:szCs w:val="24"/>
+        </w:rPr>
+      </w:pPr>
+      <w:r>
+        <w:rPr>
+          <w:rFonts w:ascii="Times New Roman" w:hAnsi="Times New Roman" w:cs="Times New Roman"/>
+          <w:sz w:val="24"/>
+          <w:szCs w:val="24"/>
+        </w:rPr>
+        <w:t>A. Bắc Á.</w:t>
+      </w:r>
+      <w:r>
+        <w:rPr>
+          <w:rFonts w:ascii="Times New Roman" w:hAnsi="Times New Roman" w:cs="Times New Roman"/>
+          <w:sz w:val="24"/>
+          <w:szCs w:val="24"/>
+        </w:rPr>
+        <w:tab/>
+      </w:r>
+      <w:r>
+        <w:rPr>
+          <w:rFonts w:ascii="Times New Roman" w:hAnsi="Times New Roman" w:cs="Times New Roman"/>
+          <w:sz w:val="24"/>
+          <w:szCs w:val="24"/>
+        </w:rPr>
+        <w:tab/>
+      </w:r>
+      <w:r>
+        <w:rPr>
+          <w:rFonts w:ascii="Times New Roman" w:hAnsi="Times New Roman" w:cs="Times New Roman"/>
+          <w:sz w:val="24"/>
+          <w:szCs w:val="24"/>
+        </w:rPr>
+        <w:tab/>
+        <w:t>B. Nam Á.</w:t>
+      </w:r>
+      <w:r>
+        <w:rPr>
+          <w:rFonts w:ascii="Times New Roman" w:hAnsi="Times New Roman" w:cs="Times New Roman"/>
+          <w:sz w:val="24"/>
+          <w:szCs w:val="24"/>
+        </w:rPr>
+        <w:tab/>
+      </w:r>
+      <w:r>
+        <w:rPr>
+          <w:rFonts w:ascii="Times New Roman" w:hAnsi="Times New Roman" w:cs="Times New Roman"/>
+          <w:sz w:val="24"/>
+          <w:szCs w:val="24"/>
+        </w:rPr>
+        <w:tab/>
+        <w:t>C. Đông Nam Á.</w:t>
+      </w:r>
+      <w:r>
+        <w:rPr>
+          <w:rFonts w:ascii="Times New Roman" w:hAnsi="Times New Roman" w:cs="Times New Roman"/>
+          <w:sz w:val="24"/>
+          <w:szCs w:val="24"/>
+        </w:rPr>
+        <w:tab/>
+      </w:r>
+      <w:r>
+        <w:rPr>
+          <w:rFonts w:ascii="Times New Roman" w:hAnsi="Times New Roman" w:cs="Times New Roman"/>
+          <w:sz w:val="24"/>
+          <w:szCs w:val="24"/>
+        </w:rPr>
+        <w:tab/>
+      </w:r>
+      <w:r>
+        <w:rPr>
+          <w:rFonts w:ascii="Times New Roman" w:hAnsi="Times New Roman" w:cs="Times New Roman"/>
+          <w:color w:val="FF0000"/>
+          <w:sz w:val="24"/>
+          <w:szCs w:val="24"/>
+          <w:highlight w:val="yellow"/>
+        </w:rPr>
+        <w:t>D. Đông Á.</w:t>
+      </w:r>
+      <w:r>
+        <w:rPr>
+          <w:rFonts w:ascii="Times New Roman" w:hAnsi="Times New Roman" w:cs="Times New Roman"/>
+          <w:color w:val="FF0000"/>
+          <w:sz w:val="24"/>
+          <w:szCs w:val="24"/>
+        </w:rPr>
+        <w:t>&lt;-</w:t>
+      </w:r>
+    </w:p>
+    <w:p/>
     <w:sectPr>
       <w:pgSz w:w="12240" w:h="15840"/>
       <w:pgMar w:top="1440" w:right="1440" w:bottom="1440" w:left="1440" w:header="720" w:footer="720" w:gutter="0"/>
@@ -500,7 +1701,7 @@
       <w:lvlText w:val="%1."/>
       <w:lvlJc w:val="left"/>
       <w:pPr>
-        <w:ind w:left="720" w:hanging="360"/>
+        <w:ind w:left="644" w:hanging="360"/>
       </w:pPr>
       <w:rPr>
         <w:rFonts w:hint="default"/>
@@ -512,7 +1713,7 @@
       <w:lvlText w:val="%2."/>
       <w:lvlJc w:val="left"/>
       <w:pPr>
-        <w:ind w:left="1440" w:hanging="360"/>
+        <w:ind w:left="1364" w:hanging="360"/>
       </w:pPr>
     </w:lvl>
     <w:lvl w:ilvl="2" w:tplc="042A001B" w:tentative="1">
@@ -521,7 +1722,7 @@
       <w:lvlText w:val="%3."/>
       <w:lvlJc w:val="right"/>
       <w:pPr>
-        <w:ind w:left="2160" w:hanging="180"/>
+        <w:ind w:left="2084" w:hanging="180"/>
       </w:pPr>
     </w:lvl>
     <w:lvl w:ilvl="3" w:tplc="042A000F" w:tentative="1">
@@ -530,7 +1731,7 @@
       <w:lvlText w:val="%4."/>
       <w:lvlJc w:val="left"/>
       <w:pPr>
-        <w:ind w:left="2880" w:hanging="360"/>
+        <w:ind w:left="2804" w:hanging="360"/>
       </w:pPr>
     </w:lvl>
     <w:lvl w:ilvl="4" w:tplc="042A0019" w:tentative="1">
@@ -539,7 +1740,7 @@
       <w:lvlText w:val="%5."/>
       <w:lvlJc w:val="left"/>
       <w:pPr>
-        <w:ind w:left="3600" w:hanging="360"/>
+        <w:ind w:left="3524" w:hanging="360"/>
       </w:pPr>
     </w:lvl>
     <w:lvl w:ilvl="5" w:tplc="042A001B" w:tentative="1">
@@ -548,7 +1749,7 @@
       <w:lvlText w:val="%6."/>
       <w:lvlJc w:val="right"/>
       <w:pPr>
-        <w:ind w:left="4320" w:hanging="180"/>
+        <w:ind w:left="4244" w:hanging="180"/>
       </w:pPr>
     </w:lvl>
     <w:lvl w:ilvl="6" w:tplc="042A000F" w:tentative="1">
@@ -557,7 +1758,7 @@
       <w:lvlText w:val="%7."/>
       <w:lvlJc w:val="left"/>
       <w:pPr>
-        <w:ind w:left="5040" w:hanging="360"/>
+        <w:ind w:left="4964" w:hanging="360"/>
       </w:pPr>
     </w:lvl>
     <w:lvl w:ilvl="7" w:tplc="042A0019" w:tentative="1">
@@ -566,7 +1767,7 @@
       <w:lvlText w:val="%8."/>
       <w:lvlJc w:val="left"/>
       <w:pPr>
-        <w:ind w:left="5760" w:hanging="360"/>
+        <w:ind w:left="5684" w:hanging="360"/>
       </w:pPr>
     </w:lvl>
     <w:lvl w:ilvl="8" w:tplc="042A001B" w:tentative="1">
@@ -575,7 +1776,7 @@
       <w:lvlText w:val="%9."/>
       <w:lvlJc w:val="right"/>
       <w:pPr>
-        <w:ind w:left="6480" w:hanging="180"/>
+        <w:ind w:left="6404" w:hanging="180"/>
       </w:pPr>
     </w:lvl>
   </w:abstractNum>
@@ -1176,11 +2377,19 @@
   <w:style w:type="paragraph" w:default="1" w:styleId="Normal">
     <w:name w:val="Normal"/>
     <w:qFormat/>
+    <w:rsid w:val="00E67CAD"/>
+    <w:pPr>
+      <w:spacing w:after="0" w:line="240" w:lineRule="auto"/>
+    </w:pPr>
+    <w:rPr>
+      <w:rFonts w:ascii="Calibri" w:eastAsia="Calibri" w:hAnsi="Calibri" w:cs="Arial"/>
+      <w:sz w:val="20"/>
+      <w:szCs w:val="20"/>
+    </w:rPr>
   </w:style>
   <w:style w:type="character" w:default="1" w:styleId="DefaultParagraphFont">
     <w:name w:val="Default Paragraph Font"/>
     <w:uiPriority w:val="1"/>
-    <w:semiHidden/>
     <w:unhideWhenUsed/>
   </w:style>
   <w:style w:type="table" w:default="1" w:styleId="TableNormal">
@@ -1211,9 +2420,15 @@
     <w:qFormat/>
     <w:rsid w:val="003954E1"/>
     <w:pPr>
+      <w:spacing w:after="160" w:line="259" w:lineRule="auto"/>
       <w:ind w:left="720"/>
       <w:contextualSpacing/>
     </w:pPr>
+    <w:rPr>
+      <w:rFonts w:asciiTheme="minorHAnsi" w:eastAsiaTheme="minorHAnsi" w:hAnsiTheme="minorHAnsi" w:cstheme="minorBidi"/>
+      <w:sz w:val="22"/>
+      <w:szCs w:val="22"/>
+    </w:rPr>
   </w:style>
 </w:styles>
 </file>

</xml_diff>